<commit_message>
working on API homework
</commit_message>
<xml_diff>
--- a/API /Instructions/WeatherPy analysis.docx
+++ b/API /Instructions/WeatherPy analysis.docx
@@ -20,21 +20,471 @@
         <w:pStyle w:val="ListBullet"/>
         <w:numPr>
           <w:ilvl w:val="0"/>
+          <w:numId w:val="0"/>
+        </w:numPr>
+        <w:ind w:left="432" w:hanging="432"/>
+      </w:pPr>
+      <w:r>
+        <w:t>You must include a written description of three observable trends based on the data.</w:t>
+      </w:r>
+    </w:p>
+    <w:p>
+      <w:pPr>
+        <w:pStyle w:val="ListBullet"/>
+        <w:numPr>
+          <w:ilvl w:val="0"/>
           <w:numId w:val="5"/>
         </w:numPr>
       </w:pPr>
       <w:r>
-        <w:t>You must include a written description of three observable trends based on the data.</w:t>
+        <w:t>Latitude vs Temperature</w:t>
+      </w:r>
+    </w:p>
+    <w:p>
+      <w:pPr>
+        <w:pStyle w:val="ListBullet"/>
+        <w:numPr>
+          <w:ilvl w:val="0"/>
+          <w:numId w:val="0"/>
+        </w:numPr>
+      </w:pPr>
+      <w:r>
+        <w:rPr>
+          <w:noProof/>
+        </w:rPr>
+        <w:drawing>
+          <wp:anchor distT="0" distB="0" distL="114300" distR="114300" simplePos="0" relativeHeight="251658240" behindDoc="0" locked="0" layoutInCell="1" allowOverlap="1" wp14:anchorId="6D22F549" wp14:editId="1CC45E0F">
+            <wp:simplePos x="0" y="0"/>
+            <wp:positionH relativeFrom="margin">
+              <wp:align>left</wp:align>
+            </wp:positionH>
+            <wp:positionV relativeFrom="margin">
+              <wp:align>center</wp:align>
+            </wp:positionV>
+            <wp:extent cx="3429000" cy="2286000"/>
+            <wp:effectExtent l="0" t="0" r="0" b="0"/>
+            <wp:wrapSquare wrapText="bothSides"/>
+            <wp:docPr id="2" name="Picture 2" descr="A close up of a map&#10;&#10;Description automatically generated"/>
+            <wp:cNvGraphicFramePr>
+              <a:graphicFrameLocks xmlns:a="http://schemas.openxmlformats.org/drawingml/2006/main" noChangeAspect="1"/>
+            </wp:cNvGraphicFramePr>
+            <a:graphic xmlns:a="http://schemas.openxmlformats.org/drawingml/2006/main">
+              <a:graphicData uri="http://schemas.openxmlformats.org/drawingml/2006/picture">
+                <pic:pic xmlns:pic="http://schemas.openxmlformats.org/drawingml/2006/picture">
+                  <pic:nvPicPr>
+                    <pic:cNvPr id="2" name="lat_vs_maxTemp.png"/>
+                    <pic:cNvPicPr/>
+                  </pic:nvPicPr>
+                  <pic:blipFill>
+                    <a:blip r:embed="rId8">
+                      <a:extLst>
+                        <a:ext uri="{28A0092B-C50C-407E-A947-70E740481C1C}">
+                          <a14:useLocalDpi xmlns:a14="http://schemas.microsoft.com/office/drawing/2010/main" val="0"/>
+                        </a:ext>
+                      </a:extLst>
+                    </a:blip>
+                    <a:stretch>
+                      <a:fillRect/>
+                    </a:stretch>
+                  </pic:blipFill>
+                  <pic:spPr>
+                    <a:xfrm>
+                      <a:off x="0" y="0"/>
+                      <a:ext cx="3429000" cy="2286000"/>
+                    </a:xfrm>
+                    <a:prstGeom prst="rect">
+                      <a:avLst/>
+                    </a:prstGeom>
+                  </pic:spPr>
+                </pic:pic>
+              </a:graphicData>
+            </a:graphic>
+            <wp14:sizeRelH relativeFrom="margin">
+              <wp14:pctWidth>0</wp14:pctWidth>
+            </wp14:sizeRelH>
+            <wp14:sizeRelV relativeFrom="margin">
+              <wp14:pctHeight>0</wp14:pctHeight>
+            </wp14:sizeRelV>
+          </wp:anchor>
+        </w:drawing>
+      </w:r>
+      <w:r>
+        <w:t>A graph below represents the relationship between City latitude and maximum temperature</w:t>
+      </w:r>
+      <w:r>
+        <w:t xml:space="preserve"> from samples.</w:t>
+      </w:r>
+      <w:r>
+        <w:t xml:space="preserve"> </w:t>
+      </w:r>
+      <w:r>
+        <w:t>It</w:t>
+      </w:r>
+      <w:r>
+        <w:t xml:space="preserve"> can be said tha</w:t>
+      </w:r>
+      <w:r>
+        <w:t xml:space="preserve">t </w:t>
+      </w:r>
+      <w:r>
+        <w:t xml:space="preserve">temperature, </w:t>
+      </w:r>
+      <w:r>
+        <w:t>maximum temperature</w:t>
+      </w:r>
+      <w:r>
+        <w:t xml:space="preserve"> to be precise, </w:t>
+      </w:r>
+      <w:r>
+        <w:t>increase</w:t>
+      </w:r>
+      <w:r>
+        <w:t>s</w:t>
+      </w:r>
+      <w:r>
+        <w:t xml:space="preserve"> as it approaches toward the equator</w:t>
+      </w:r>
+      <w:r>
+        <w:t xml:space="preserve"> </w:t>
+      </w:r>
+      <w:r>
+        <w:t xml:space="preserve">regardless of which side </w:t>
+      </w:r>
+      <w:r>
+        <w:t xml:space="preserve">you </w:t>
+      </w:r>
+      <w:r>
+        <w:t>are approaching</w:t>
+      </w:r>
+      <w:r>
+        <w:t xml:space="preserve"> from.</w:t>
+      </w:r>
+    </w:p>
+    <w:p>
+      <w:pPr>
+        <w:pStyle w:val="ListBullet"/>
+        <w:numPr>
+          <w:ilvl w:val="0"/>
+          <w:numId w:val="0"/>
+        </w:numPr>
+        <w:ind w:left="360"/>
+      </w:pPr>
+      <w:r>
+        <w:t>Since the southern hemisphere is in summer and the northern hemisphere is in winter, overall maximum temperature tend to be higher in southern Hemisphere than Northern Hemisphere.</w:t>
+      </w:r>
+    </w:p>
+    <w:p>
+      <w:pPr>
+        <w:pStyle w:val="ListBullet"/>
+        <w:numPr>
+          <w:ilvl w:val="0"/>
+          <w:numId w:val="0"/>
+        </w:numPr>
+        <w:ind w:left="360"/>
+      </w:pPr>
+    </w:p>
+    <w:p>
+      <w:pPr>
+        <w:pStyle w:val="ListBullet"/>
+        <w:numPr>
+          <w:ilvl w:val="0"/>
+          <w:numId w:val="0"/>
+        </w:numPr>
+        <w:ind w:left="360"/>
+      </w:pPr>
+    </w:p>
+    <w:p>
+      <w:pPr>
+        <w:pStyle w:val="ListBullet"/>
+        <w:numPr>
+          <w:ilvl w:val="0"/>
+          <w:numId w:val="5"/>
+        </w:numPr>
+      </w:pPr>
+      <w:r>
+        <w:t>Latitude vs Humidity</w:t>
       </w:r>
       <w:r>
         <w:br/>
+      </w:r>
+      <w:r>
+        <w:rPr>
+          <w:noProof/>
+        </w:rPr>
+        <w:drawing>
+          <wp:inline distT="0" distB="0" distL="0" distR="0" wp14:anchorId="5FEC161B" wp14:editId="37CFC21A">
+            <wp:extent cx="3438144" cy="2295144"/>
+            <wp:effectExtent l="0" t="0" r="3810" b="3810"/>
+            <wp:docPr id="4" name="Picture 4" descr="A close up of text on a white background&#10;&#10;Description automatically generated"/>
+            <wp:cNvGraphicFramePr>
+              <a:graphicFrameLocks xmlns:a="http://schemas.openxmlformats.org/drawingml/2006/main" noChangeAspect="1"/>
+            </wp:cNvGraphicFramePr>
+            <a:graphic xmlns:a="http://schemas.openxmlformats.org/drawingml/2006/main">
+              <a:graphicData uri="http://schemas.openxmlformats.org/drawingml/2006/picture">
+                <pic:pic xmlns:pic="http://schemas.openxmlformats.org/drawingml/2006/picture">
+                  <pic:nvPicPr>
+                    <pic:cNvPr id="4" name="lat_vs_humidity.png"/>
+                    <pic:cNvPicPr/>
+                  </pic:nvPicPr>
+                  <pic:blipFill>
+                    <a:blip r:embed="rId9">
+                      <a:extLst>
+                        <a:ext uri="{28A0092B-C50C-407E-A947-70E740481C1C}">
+                          <a14:useLocalDpi xmlns:a14="http://schemas.microsoft.com/office/drawing/2010/main" val="0"/>
+                        </a:ext>
+                      </a:extLst>
+                    </a:blip>
+                    <a:stretch>
+                      <a:fillRect/>
+                    </a:stretch>
+                  </pic:blipFill>
+                  <pic:spPr>
+                    <a:xfrm>
+                      <a:off x="0" y="0"/>
+                      <a:ext cx="3438144" cy="2295144"/>
+                    </a:xfrm>
+                    <a:prstGeom prst="rect">
+                      <a:avLst/>
+                    </a:prstGeom>
+                  </pic:spPr>
+                </pic:pic>
+              </a:graphicData>
+            </a:graphic>
+          </wp:inline>
+        </w:drawing>
+      </w:r>
+      <w:r>
+        <w:t xml:space="preserve">A graph on the left shows </w:t>
+      </w:r>
+      <w:r>
+        <w:t xml:space="preserve">a relationship between city latitude and humidity. </w:t>
+      </w:r>
+      <w:r>
+        <w:t>The</w:t>
+      </w:r>
+      <w:r>
+        <w:t xml:space="preserve"> blue line </w:t>
+      </w:r>
+      <w:r>
+        <w:t xml:space="preserve">80 </w:t>
+      </w:r>
+      <w:r>
+        <w:lastRenderedPageBreak/>
+        <w:t>represents average</w:t>
+      </w:r>
+      <w:r>
+        <w:t xml:space="preserve"> humidity which is constant throughout. </w:t>
+      </w:r>
+      <w:r>
+        <w:t xml:space="preserve">However, </w:t>
+      </w:r>
+      <w:r>
+        <w:t xml:space="preserve">it </w:t>
+      </w:r>
+      <w:r>
+        <w:t xml:space="preserve">clearly </w:t>
+      </w:r>
+      <w:r>
+        <w:t xml:space="preserve">becomes more humid </w:t>
+      </w:r>
+      <w:r>
+        <w:t>where latitude ranging from -20 to 0</w:t>
+      </w:r>
+      <w:r>
+        <w:t xml:space="preserve">, i.e. Brazil, </w:t>
+      </w:r>
+      <w:r>
+        <w:t xml:space="preserve">and from </w:t>
+      </w:r>
+      <w:r>
+        <w:t>about 50 to 7</w:t>
+      </w:r>
+      <w:r>
+        <w:t xml:space="preserve">0, i.e. </w:t>
+      </w:r>
+      <w:r>
+        <w:t>Canada.</w:t>
+      </w:r>
+    </w:p>
+    <w:p>
+      <w:pPr>
+        <w:pStyle w:val="ListBullet"/>
+        <w:numPr>
+          <w:ilvl w:val="0"/>
+          <w:numId w:val="5"/>
+        </w:numPr>
+      </w:pPr>
+      <w:r>
+        <w:t>Latitude vs Cloudiness</w:t>
+      </w:r>
+      <w:r>
+        <w:br/>
+      </w:r>
+      <w:r>
+        <w:rPr>
+          <w:noProof/>
+        </w:rPr>
+        <w:drawing>
+          <wp:inline distT="0" distB="0" distL="0" distR="0" wp14:anchorId="6404BD28" wp14:editId="1DAD7132">
+            <wp:extent cx="3639359" cy="2689934"/>
+            <wp:effectExtent l="0" t="0" r="5715" b="2540"/>
+            <wp:docPr id="1" name="Picture 1" descr="A screenshot of a cell phone&#10;&#10;Description automatically generated"/>
+            <wp:cNvGraphicFramePr>
+              <a:graphicFrameLocks xmlns:a="http://schemas.openxmlformats.org/drawingml/2006/main" noChangeAspect="1"/>
+            </wp:cNvGraphicFramePr>
+            <a:graphic xmlns:a="http://schemas.openxmlformats.org/drawingml/2006/main">
+              <a:graphicData uri="http://schemas.openxmlformats.org/drawingml/2006/picture">
+                <pic:pic xmlns:pic="http://schemas.openxmlformats.org/drawingml/2006/picture">
+                  <pic:nvPicPr>
+                    <pic:cNvPr id="1" name="lat_vs_cloud.png"/>
+                    <pic:cNvPicPr/>
+                  </pic:nvPicPr>
+                  <pic:blipFill>
+                    <a:blip r:embed="rId10">
+                      <a:extLst>
+                        <a:ext uri="{28A0092B-C50C-407E-A947-70E740481C1C}">
+                          <a14:useLocalDpi xmlns:a14="http://schemas.microsoft.com/office/drawing/2010/main" val="0"/>
+                        </a:ext>
+                      </a:extLst>
+                    </a:blip>
+                    <a:stretch>
+                      <a:fillRect/>
+                    </a:stretch>
+                  </pic:blipFill>
+                  <pic:spPr>
+                    <a:xfrm>
+                      <a:off x="0" y="0"/>
+                      <a:ext cx="3675008" cy="2716283"/>
+                    </a:xfrm>
+                    <a:prstGeom prst="rect">
+                      <a:avLst/>
+                    </a:prstGeom>
+                  </pic:spPr>
+                </pic:pic>
+              </a:graphicData>
+            </a:graphic>
+          </wp:inline>
+        </w:drawing>
+      </w:r>
+      <w:r>
+        <w:t>It is not notable that there is any relationship between cloudiness and latitud</w:t>
+      </w:r>
+      <w:r>
+        <w:t xml:space="preserve">e which </w:t>
+      </w:r>
+      <w:r>
+        <w:t xml:space="preserve">means it can be cloudy or sunny regardless of latitude. </w:t>
+      </w:r>
+    </w:p>
+    <w:p>
+      <w:pPr>
+        <w:pStyle w:val="ListBullet"/>
+        <w:numPr>
+          <w:ilvl w:val="0"/>
+          <w:numId w:val="5"/>
+        </w:numPr>
+      </w:pPr>
+      <w:r>
+        <w:t>Latitude vs Wind Speed</w:t>
+      </w:r>
+      <w:r>
+        <w:rPr>
+          <w:rFonts w:hint="eastAsia"/>
+        </w:rPr>
+        <w:br/>
+      </w:r>
+    </w:p>
+    <w:p>
+      <w:r>
+        <w:rPr>
+          <w:noProof/>
+        </w:rPr>
+        <w:drawing>
+          <wp:inline distT="0" distB="0" distL="0" distR="0" wp14:anchorId="11CC7B5D" wp14:editId="3D31B465">
+            <wp:extent cx="3722915" cy="2481943"/>
+            <wp:effectExtent l="0" t="0" r="0" b="0"/>
+            <wp:docPr id="3" name="Picture 3" descr="A close up of a map&#10;&#10;Description automatically generated"/>
+            <wp:cNvGraphicFramePr>
+              <a:graphicFrameLocks xmlns:a="http://schemas.openxmlformats.org/drawingml/2006/main" noChangeAspect="1"/>
+            </wp:cNvGraphicFramePr>
+            <a:graphic xmlns:a="http://schemas.openxmlformats.org/drawingml/2006/main">
+              <a:graphicData uri="http://schemas.openxmlformats.org/drawingml/2006/picture">
+                <pic:pic xmlns:pic="http://schemas.openxmlformats.org/drawingml/2006/picture">
+                  <pic:nvPicPr>
+                    <pic:cNvPr id="3" name="lat_vs_windSpeed.png"/>
+                    <pic:cNvPicPr/>
+                  </pic:nvPicPr>
+                  <pic:blipFill>
+                    <a:blip r:embed="rId11">
+                      <a:extLst>
+                        <a:ext uri="{28A0092B-C50C-407E-A947-70E740481C1C}">
+                          <a14:useLocalDpi xmlns:a14="http://schemas.microsoft.com/office/drawing/2010/main" val="0"/>
+                        </a:ext>
+                      </a:extLst>
+                    </a:blip>
+                    <a:stretch>
+                      <a:fillRect/>
+                    </a:stretch>
+                  </pic:blipFill>
+                  <pic:spPr>
+                    <a:xfrm>
+                      <a:off x="0" y="0"/>
+                      <a:ext cx="3730238" cy="2486825"/>
+                    </a:xfrm>
+                    <a:prstGeom prst="rect">
+                      <a:avLst/>
+                    </a:prstGeom>
+                  </pic:spPr>
+                </pic:pic>
+              </a:graphicData>
+            </a:graphic>
+          </wp:inline>
+        </w:drawing>
+      </w:r>
+      <w:r>
+        <w:t xml:space="preserve">Overall, wind speed </w:t>
+      </w:r>
+      <w:r>
+        <w:t xml:space="preserve">is ranging from 0 to </w:t>
+      </w:r>
+      <w:r>
+        <w:t>2</w:t>
+      </w:r>
+      <w:r>
+        <w:t xml:space="preserve">0mph and </w:t>
+      </w:r>
+      <w:r>
+        <w:t>slightly speeds up</w:t>
+      </w:r>
+      <w:r>
+        <w:t xml:space="preserve"> towards latitude 80 degree. </w:t>
+      </w:r>
+      <w:r>
+        <w:t>To be precise,</w:t>
+      </w:r>
+      <w:r>
+        <w:t xml:space="preserve"> </w:t>
+      </w:r>
+      <w:r>
+        <w:t>wind</w:t>
+      </w:r>
+      <w:r>
+        <w:t xml:space="preserve"> tends to</w:t>
+      </w:r>
+      <w:r>
+        <w:t xml:space="preserve"> </w:t>
+      </w:r>
+      <w:r>
+        <w:t>speed up</w:t>
+      </w:r>
+      <w:r>
+        <w:t xml:space="preserve"> towards the both poles.</w:t>
       </w:r>
       <w:bookmarkStart w:id="0" w:name="_GoBack"/>
       <w:bookmarkEnd w:id="0"/>
     </w:p>
-    <w:p/>
     <w:sectPr>
-      <w:footerReference w:type="default" r:id="rId7"/>
+      <w:footerReference w:type="default" r:id="rId12"/>
       <w:pgSz w:w="12240" w:h="15840"/>
       <w:pgMar w:top="720" w:right="1440" w:bottom="1800" w:left="1440" w:header="720" w:footer="720" w:gutter="0"/>
       <w:cols w:space="720"/>
@@ -156,10 +606,11 @@
   <w:abstractNum w:abstractNumId="1" w15:restartNumberingAfterBreak="0">
     <w:nsid w:val="FFFFFF89"/>
     <w:multiLevelType w:val="singleLevel"/>
-    <w:tmpl w:val="1682D62C"/>
+    <w:tmpl w:val="4A308828"/>
     <w:lvl w:ilvl="0">
       <w:start w:val="1"/>
       <w:numFmt w:val="bullet"/>
+      <w:pStyle w:val="ListBullet"/>
       <w:lvlText w:val=""/>
       <w:lvlJc w:val="left"/>
       <w:pPr>
@@ -386,14 +837,14 @@
   <w:abstractNum w:abstractNumId="4" w15:restartNumberingAfterBreak="0">
     <w:nsid w:val="7812212D"/>
     <w:multiLevelType w:val="hybridMultilevel"/>
-    <w:tmpl w:val="D164859E"/>
+    <w:tmpl w:val="D38EAF26"/>
     <w:lvl w:ilvl="0" w:tplc="04090001">
       <w:start w:val="1"/>
       <w:numFmt w:val="bullet"/>
       <w:lvlText w:val=""/>
       <w:lvlJc w:val="left"/>
       <w:pPr>
-        <w:ind w:left="720" w:hanging="360"/>
+        <w:ind w:left="360" w:hanging="360"/>
       </w:pPr>
       <w:rPr>
         <w:rFonts w:ascii="Symbol" w:hAnsi="Symbol" w:hint="default"/>
@@ -405,7 +856,7 @@
       <w:lvlText w:val="o"/>
       <w:lvlJc w:val="left"/>
       <w:pPr>
-        <w:ind w:left="1440" w:hanging="360"/>
+        <w:ind w:left="1080" w:hanging="360"/>
       </w:pPr>
       <w:rPr>
         <w:rFonts w:ascii="Courier New" w:hAnsi="Courier New" w:cs="Courier New" w:hint="default"/>
@@ -417,7 +868,7 @@
       <w:lvlText w:val=""/>
       <w:lvlJc w:val="left"/>
       <w:pPr>
-        <w:ind w:left="2160" w:hanging="360"/>
+        <w:ind w:left="1800" w:hanging="360"/>
       </w:pPr>
       <w:rPr>
         <w:rFonts w:ascii="Wingdings" w:hAnsi="Wingdings" w:hint="default"/>
@@ -429,7 +880,7 @@
       <w:lvlText w:val=""/>
       <w:lvlJc w:val="left"/>
       <w:pPr>
-        <w:ind w:left="2880" w:hanging="360"/>
+        <w:ind w:left="2520" w:hanging="360"/>
       </w:pPr>
       <w:rPr>
         <w:rFonts w:ascii="Symbol" w:hAnsi="Symbol" w:hint="default"/>
@@ -441,7 +892,7 @@
       <w:lvlText w:val="o"/>
       <w:lvlJc w:val="left"/>
       <w:pPr>
-        <w:ind w:left="3600" w:hanging="360"/>
+        <w:ind w:left="3240" w:hanging="360"/>
       </w:pPr>
       <w:rPr>
         <w:rFonts w:ascii="Courier New" w:hAnsi="Courier New" w:cs="Courier New" w:hint="default"/>
@@ -453,7 +904,7 @@
       <w:lvlText w:val=""/>
       <w:lvlJc w:val="left"/>
       <w:pPr>
-        <w:ind w:left="4320" w:hanging="360"/>
+        <w:ind w:left="3960" w:hanging="360"/>
       </w:pPr>
       <w:rPr>
         <w:rFonts w:ascii="Wingdings" w:hAnsi="Wingdings" w:hint="default"/>
@@ -465,7 +916,7 @@
       <w:lvlText w:val=""/>
       <w:lvlJc w:val="left"/>
       <w:pPr>
-        <w:ind w:left="5040" w:hanging="360"/>
+        <w:ind w:left="4680" w:hanging="360"/>
       </w:pPr>
       <w:rPr>
         <w:rFonts w:ascii="Symbol" w:hAnsi="Symbol" w:hint="default"/>
@@ -477,7 +928,7 @@
       <w:lvlText w:val="o"/>
       <w:lvlJc w:val="left"/>
       <w:pPr>
-        <w:ind w:left="5760" w:hanging="360"/>
+        <w:ind w:left="5400" w:hanging="360"/>
       </w:pPr>
       <w:rPr>
         <w:rFonts w:ascii="Courier New" w:hAnsi="Courier New" w:cs="Courier New" w:hint="default"/>
@@ -489,7 +940,7 @@
       <w:lvlText w:val=""/>
       <w:lvlJc w:val="left"/>
       <w:pPr>
-        <w:ind w:left="6480" w:hanging="360"/>
+        <w:ind w:left="6120" w:hanging="360"/>
       </w:pPr>
       <w:rPr>
         <w:rFonts w:ascii="Wingdings" w:hAnsi="Wingdings" w:hint="default"/>
@@ -519,7 +970,7 @@
   <w:docDefaults>
     <w:rPrDefault>
       <w:rPr>
-        <w:rFonts w:asciiTheme="minorHAnsi" w:eastAsiaTheme="minorHAnsi" w:hAnsiTheme="minorHAnsi" w:cstheme="minorBidi"/>
+        <w:rFonts w:asciiTheme="minorHAnsi" w:eastAsia="MS Mincho" w:hAnsiTheme="minorHAnsi" w:cstheme="minorBidi"/>
         <w:color w:val="595959" w:themeColor="text1" w:themeTint="A6"/>
         <w:sz w:val="30"/>
         <w:szCs w:val="30"/>
@@ -638,6 +1089,7 @@
     <w:lsdException w:name="HTML Sample" w:semiHidden="1" w:unhideWhenUsed="1"/>
     <w:lsdException w:name="HTML Typewriter" w:semiHidden="1" w:unhideWhenUsed="1"/>
     <w:lsdException w:name="HTML Variable" w:semiHidden="1" w:unhideWhenUsed="1"/>
+    <w:lsdException w:name="Normal Table" w:semiHidden="1" w:unhideWhenUsed="1"/>
     <w:lsdException w:name="annotation subject" w:semiHidden="1" w:unhideWhenUsed="1"/>
     <w:lsdException w:name="No List" w:semiHidden="1" w:unhideWhenUsed="1"/>
     <w:lsdException w:name="Outline List 1" w:semiHidden="1" w:unhideWhenUsed="1"/>
@@ -681,8 +1133,10 @@
     <w:lsdException w:name="Table Elegant" w:semiHidden="1" w:unhideWhenUsed="1"/>
     <w:lsdException w:name="Table Professional" w:semiHidden="1" w:unhideWhenUsed="1"/>
     <w:lsdException w:name="Table Subtle 1" w:semiHidden="1" w:unhideWhenUsed="1"/>
+    <w:lsdException w:name="Table Subtle 2" w:semiHidden="1" w:unhideWhenUsed="1"/>
     <w:lsdException w:name="Table Web 1" w:semiHidden="1" w:unhideWhenUsed="1"/>
     <w:lsdException w:name="Table Web 2" w:semiHidden="1" w:unhideWhenUsed="1"/>
+    <w:lsdException w:name="Table Web 3" w:semiHidden="1" w:unhideWhenUsed="1"/>
     <w:lsdException w:name="Balloon Text" w:semiHidden="1" w:unhideWhenUsed="1"/>
     <w:lsdException w:name="Table Grid" w:uiPriority="39"/>
     <w:lsdException w:name="Table Theme" w:semiHidden="1" w:unhideWhenUsed="1"/>
@@ -1574,6 +2028,36 @@
     <w:rPr>
       <w:color w:val="731C3F" w:themeColor="hyperlink"/>
       <w:u w:val="single"/>
+    </w:rPr>
+  </w:style>
+  <w:style w:type="paragraph" w:styleId="BalloonText">
+    <w:name w:val="Balloon Text"/>
+    <w:basedOn w:val="Normal"/>
+    <w:link w:val="BalloonTextChar"/>
+    <w:uiPriority w:val="99"/>
+    <w:semiHidden/>
+    <w:unhideWhenUsed/>
+    <w:rsid w:val="003C4B1D"/>
+    <w:pPr>
+      <w:spacing w:after="0" w:line="240" w:lineRule="auto"/>
+    </w:pPr>
+    <w:rPr>
+      <w:rFonts w:ascii="Times New Roman" w:hAnsi="Times New Roman" w:cs="Times New Roman"/>
+      <w:sz w:val="18"/>
+      <w:szCs w:val="18"/>
+    </w:rPr>
+  </w:style>
+  <w:style w:type="character" w:customStyle="1" w:styleId="BalloonTextChar">
+    <w:name w:val="Balloon Text Char"/>
+    <w:basedOn w:val="DefaultParagraphFont"/>
+    <w:link w:val="BalloonText"/>
+    <w:uiPriority w:val="99"/>
+    <w:semiHidden/>
+    <w:rsid w:val="003C4B1D"/>
+    <w:rPr>
+      <w:rFonts w:ascii="Times New Roman" w:hAnsi="Times New Roman" w:cs="Times New Roman"/>
+      <w:sz w:val="18"/>
+      <w:szCs w:val="18"/>
     </w:rPr>
   </w:style>
 </w:styles>
@@ -1838,4 +2322,16 @@
     </a:ext>
   </a:extLst>
 </a:theme>
+</file>
+
+<file path=customXml/item1.xml><?xml version="1.0" encoding="utf-8"?>
+<b:Sources xmlns:b="http://schemas.openxmlformats.org/officeDocument/2006/bibliography" xmlns="http://schemas.openxmlformats.org/officeDocument/2006/bibliography" SelectedStyle="/APASixthEditionOfficeOnline.xsl" StyleName="APA" Version="6"/>
+</file>
+
+<file path=customXml/itemProps1.xml><?xml version="1.0" encoding="utf-8"?>
+<ds:datastoreItem xmlns:ds="http://schemas.openxmlformats.org/officeDocument/2006/customXml" ds:itemID="{D3D59334-264D-124E-9255-DDF5BAC82BF5}">
+  <ds:schemaRefs>
+    <ds:schemaRef ds:uri="http://schemas.openxmlformats.org/officeDocument/2006/bibliography"/>
+  </ds:schemaRefs>
+</ds:datastoreItem>
 </file>
</xml_diff>

<commit_message>
working on API homework analysis doc
</commit_message>
<xml_diff>
--- a/API /Instructions/WeatherPy analysis.docx
+++ b/API /Instructions/WeatherPy analysis.docx
@@ -20,19 +20,6 @@
         <w:pStyle w:val="ListBullet"/>
         <w:numPr>
           <w:ilvl w:val="0"/>
-          <w:numId w:val="0"/>
-        </w:numPr>
-        <w:ind w:left="432" w:hanging="432"/>
-      </w:pPr>
-      <w:r>
-        <w:t>You must include a written description of three observable trends based on the data.</w:t>
-      </w:r>
-    </w:p>
-    <w:p>
-      <w:pPr>
-        <w:pStyle w:val="ListBullet"/>
-        <w:numPr>
-          <w:ilvl w:val="0"/>
           <w:numId w:val="5"/>
         </w:numPr>
       </w:pPr>
@@ -53,17 +40,9 @@
           <w:noProof/>
         </w:rPr>
         <w:drawing>
-          <wp:anchor distT="0" distB="0" distL="114300" distR="114300" simplePos="0" relativeHeight="251658240" behindDoc="0" locked="0" layoutInCell="1" allowOverlap="1" wp14:anchorId="6D22F549" wp14:editId="1CC45E0F">
-            <wp:simplePos x="0" y="0"/>
-            <wp:positionH relativeFrom="margin">
-              <wp:align>left</wp:align>
-            </wp:positionH>
-            <wp:positionV relativeFrom="margin">
-              <wp:align>center</wp:align>
-            </wp:positionV>
-            <wp:extent cx="3429000" cy="2286000"/>
-            <wp:effectExtent l="0" t="0" r="0" b="0"/>
-            <wp:wrapSquare wrapText="bothSides"/>
+          <wp:inline distT="0" distB="0" distL="0" distR="0" wp14:anchorId="6D22F549" wp14:editId="1BA29126">
+            <wp:extent cx="3529584" cy="2470836"/>
+            <wp:effectExtent l="0" t="0" r="1270" b="5715"/>
             <wp:docPr id="2" name="Picture 2" descr="A close up of a map&#10;&#10;Description automatically generated"/>
             <wp:cNvGraphicFramePr>
               <a:graphicFrameLocks xmlns:a="http://schemas.openxmlformats.org/drawingml/2006/main" noChangeAspect="1"/>
@@ -90,7 +69,7 @@
                   <pic:spPr>
                     <a:xfrm>
                       <a:off x="0" y="0"/>
-                      <a:ext cx="3429000" cy="2286000"/>
+                      <a:ext cx="3529584" cy="2470836"/>
                     </a:xfrm>
                     <a:prstGeom prst="rect">
                       <a:avLst/>
@@ -99,16 +78,13 @@
                 </pic:pic>
               </a:graphicData>
             </a:graphic>
-            <wp14:sizeRelH relativeFrom="margin">
-              <wp14:pctWidth>0</wp14:pctWidth>
-            </wp14:sizeRelH>
-            <wp14:sizeRelV relativeFrom="margin">
-              <wp14:pctHeight>0</wp14:pctHeight>
-            </wp14:sizeRelV>
-          </wp:anchor>
+          </wp:inline>
         </w:drawing>
       </w:r>
       <w:r>
+        <w:br/>
+      </w:r>
+      <w:r>
         <w:t>A graph below represents the relationship between City latitude and maximum temperature</w:t>
       </w:r>
       <w:r>
@@ -148,16 +124,13 @@
         <w:t xml:space="preserve"> </w:t>
       </w:r>
       <w:r>
-        <w:t xml:space="preserve">regardless of which side </w:t>
-      </w:r>
-      <w:r>
-        <w:t xml:space="preserve">you </w:t>
-      </w:r>
-      <w:r>
-        <w:t>are approaching</w:t>
-      </w:r>
-      <w:r>
-        <w:t xml:space="preserve"> from.</w:t>
+        <w:t>regardless of which side you are approaching from.</w:t>
+      </w:r>
+      <w:r>
+        <w:t xml:space="preserve"> </w:t>
+      </w:r>
+      <w:r>
+        <w:t>Since the southern hemisphere is in summer and the northern hemisphere is in winter, overall maximum temperature tend to be higher in southern Hemisphere than Northern Hemisphere.</w:t>
       </w:r>
     </w:p>
     <w:p>
@@ -169,29 +142,6 @@
         </w:numPr>
         <w:ind w:left="360"/>
       </w:pPr>
-      <w:r>
-        <w:t>Since the southern hemisphere is in summer and the northern hemisphere is in winter, overall maximum temperature tend to be higher in southern Hemisphere than Northern Hemisphere.</w:t>
-      </w:r>
-    </w:p>
-    <w:p>
-      <w:pPr>
-        <w:pStyle w:val="ListBullet"/>
-        <w:numPr>
-          <w:ilvl w:val="0"/>
-          <w:numId w:val="0"/>
-        </w:numPr>
-        <w:ind w:left="360"/>
-      </w:pPr>
-    </w:p>
-    <w:p>
-      <w:pPr>
-        <w:pStyle w:val="ListBullet"/>
-        <w:numPr>
-          <w:ilvl w:val="0"/>
-          <w:numId w:val="0"/>
-        </w:numPr>
-        <w:ind w:left="360"/>
-      </w:pPr>
     </w:p>
     <w:p>
       <w:pPr>
@@ -202,6 +152,7 @@
         </w:numPr>
       </w:pPr>
       <w:r>
+        <w:lastRenderedPageBreak/>
         <w:t>Latitude vs Humidity</w:t>
       </w:r>
       <w:r>
@@ -212,9 +163,9 @@
           <w:noProof/>
         </w:rPr>
         <w:drawing>
-          <wp:inline distT="0" distB="0" distL="0" distR="0" wp14:anchorId="5FEC161B" wp14:editId="37CFC21A">
-            <wp:extent cx="3438144" cy="2295144"/>
-            <wp:effectExtent l="0" t="0" r="3810" b="3810"/>
+          <wp:inline distT="0" distB="0" distL="0" distR="0" wp14:anchorId="0820C58C" wp14:editId="6C47348B">
+            <wp:extent cx="3703320" cy="2468880"/>
+            <wp:effectExtent l="0" t="0" r="5080" b="0"/>
             <wp:docPr id="4" name="Picture 4" descr="A close up of text on a white background&#10;&#10;Description automatically generated"/>
             <wp:cNvGraphicFramePr>
               <a:graphicFrameLocks xmlns:a="http://schemas.openxmlformats.org/drawingml/2006/main" noChangeAspect="1"/>
@@ -241,7 +192,7 @@
                   <pic:spPr>
                     <a:xfrm>
                       <a:off x="0" y="0"/>
-                      <a:ext cx="3438144" cy="2295144"/>
+                      <a:ext cx="3703320" cy="2468880"/>
                     </a:xfrm>
                     <a:prstGeom prst="rect">
                       <a:avLst/>
@@ -254,6 +205,9 @@
         </w:drawing>
       </w:r>
       <w:r>
+        <w:br/>
+      </w:r>
+      <w:r>
         <w:t xml:space="preserve">A graph on the left shows </w:t>
       </w:r>
       <w:r>
@@ -269,7 +223,6 @@
         <w:t xml:space="preserve">80 </w:t>
       </w:r>
       <w:r>
-        <w:lastRenderedPageBreak/>
         <w:t>represents average</w:t>
       </w:r>
       <w:r>
@@ -304,6 +257,9 @@
       </w:r>
       <w:r>
         <w:t>Canada.</w:t>
+      </w:r>
+      <w:r>
+        <w:br/>
       </w:r>
     </w:p>
     <w:p>
@@ -325,9 +281,9 @@
           <w:noProof/>
         </w:rPr>
         <w:drawing>
-          <wp:inline distT="0" distB="0" distL="0" distR="0" wp14:anchorId="6404BD28" wp14:editId="1DAD7132">
-            <wp:extent cx="3639359" cy="2689934"/>
-            <wp:effectExtent l="0" t="0" r="5715" b="2540"/>
+          <wp:inline distT="0" distB="0" distL="0" distR="0" wp14:anchorId="009C8CB7" wp14:editId="10CF0387">
+            <wp:extent cx="3703320" cy="2743200"/>
+            <wp:effectExtent l="0" t="0" r="5080" b="0"/>
             <wp:docPr id="1" name="Picture 1" descr="A screenshot of a cell phone&#10;&#10;Description automatically generated"/>
             <wp:cNvGraphicFramePr>
               <a:graphicFrameLocks xmlns:a="http://schemas.openxmlformats.org/drawingml/2006/main" noChangeAspect="1"/>
@@ -354,7 +310,7 @@
                   <pic:spPr>
                     <a:xfrm>
                       <a:off x="0" y="0"/>
-                      <a:ext cx="3675008" cy="2716283"/>
+                      <a:ext cx="3703320" cy="2743200"/>
                     </a:xfrm>
                     <a:prstGeom prst="rect">
                       <a:avLst/>
@@ -367,6 +323,9 @@
         </w:drawing>
       </w:r>
       <w:r>
+        <w:br/>
+      </w:r>
+      <w:r>
         <w:t>It is not notable that there is any relationship between cloudiness and latitud</w:t>
       </w:r>
       <w:r>
@@ -375,6 +334,17 @@
       <w:r>
         <w:t xml:space="preserve">means it can be cloudy or sunny regardless of latitude. </w:t>
       </w:r>
+      <w:r>
+        <w:br/>
+      </w:r>
+      <w:r>
+        <w:br/>
+      </w:r>
+      <w:r>
+        <w:br/>
+      </w:r>
+      <w:bookmarkStart w:id="0" w:name="_GoBack"/>
+      <w:bookmarkEnd w:id="0"/>
     </w:p>
     <w:p>
       <w:pPr>
@@ -385,13 +355,8 @@
         </w:numPr>
       </w:pPr>
       <w:r>
+        <w:lastRenderedPageBreak/>
         <w:t>Latitude vs Wind Speed</w:t>
-      </w:r>
-      <w:r>
-        <w:rPr>
-          <w:rFonts w:hint="eastAsia"/>
-        </w:rPr>
-        <w:br/>
       </w:r>
     </w:p>
     <w:p>
@@ -400,9 +365,9 @@
           <w:noProof/>
         </w:rPr>
         <w:drawing>
-          <wp:inline distT="0" distB="0" distL="0" distR="0" wp14:anchorId="11CC7B5D" wp14:editId="3D31B465">
-            <wp:extent cx="3722915" cy="2481943"/>
-            <wp:effectExtent l="0" t="0" r="0" b="0"/>
+          <wp:inline distT="0" distB="0" distL="0" distR="0" wp14:anchorId="3017D574" wp14:editId="0FB24168">
+            <wp:extent cx="3703320" cy="2468880"/>
+            <wp:effectExtent l="0" t="0" r="5080" b="0"/>
             <wp:docPr id="3" name="Picture 3" descr="A close up of a map&#10;&#10;Description automatically generated"/>
             <wp:cNvGraphicFramePr>
               <a:graphicFrameLocks xmlns:a="http://schemas.openxmlformats.org/drawingml/2006/main" noChangeAspect="1"/>
@@ -429,7 +394,7 @@
                   <pic:spPr>
                     <a:xfrm>
                       <a:off x="0" y="0"/>
-                      <a:ext cx="3730238" cy="2486825"/>
+                      <a:ext cx="3703320" cy="2468880"/>
                     </a:xfrm>
                     <a:prstGeom prst="rect">
                       <a:avLst/>
@@ -441,6 +406,8 @@
           </wp:inline>
         </w:drawing>
       </w:r>
+    </w:p>
+    <w:p>
       <w:r>
         <w:t xml:space="preserve">Overall, wind speed </w:t>
       </w:r>
@@ -480,8 +447,12 @@
       <w:r>
         <w:t xml:space="preserve"> towards the both poles.</w:t>
       </w:r>
-      <w:bookmarkStart w:id="0" w:name="_GoBack"/>
-      <w:bookmarkEnd w:id="0"/>
+      <w:r>
+        <w:rPr>
+          <w:noProof/>
+        </w:rPr>
+        <w:t xml:space="preserve"> </w:t>
+      </w:r>
     </w:p>
     <w:sectPr>
       <w:footerReference w:type="default" r:id="rId12"/>
@@ -610,7 +581,6 @@
     <w:lvl w:ilvl="0">
       <w:start w:val="1"/>
       <w:numFmt w:val="bullet"/>
-      <w:pStyle w:val="ListBullet"/>
       <w:lvlText w:val=""/>
       <w:lvlJc w:val="left"/>
       <w:pPr>
@@ -2329,7 +2299,7 @@
 </file>
 
 <file path=customXml/itemProps1.xml><?xml version="1.0" encoding="utf-8"?>
-<ds:datastoreItem xmlns:ds="http://schemas.openxmlformats.org/officeDocument/2006/customXml" ds:itemID="{D3D59334-264D-124E-9255-DDF5BAC82BF5}">
+<ds:datastoreItem xmlns:ds="http://schemas.openxmlformats.org/officeDocument/2006/customXml" ds:itemID="{7390CECA-3002-494C-9563-8F0D9E5C1884}">
   <ds:schemaRefs>
     <ds:schemaRef ds:uri="http://schemas.openxmlformats.org/officeDocument/2006/bibliography"/>
   </ds:schemaRefs>

</xml_diff>